<commit_message>
remove ForestGEO_gridded climate data
out of date; too much work to maintian
</commit_message>
<xml_diff>
--- a/Directory/ForestGEO climate data sources - metadata.docx
+++ b/Directory/ForestGEO climate data sources - metadata.docx
@@ -1,6 +1,6 @@
 
 <file path=word/document.xml><?xml version="1.0" encoding="utf-8"?>
-<w:document xmlns:wpc="http://schemas.microsoft.com/office/word/2010/wordprocessingCanvas" xmlns:mo="http://schemas.microsoft.com/office/mac/office/2008/main" xmlns:mc="http://schemas.openxmlformats.org/markup-compatibility/2006" xmlns:mv="urn:schemas-microsoft-com:mac:vml" xmlns:o="urn:schemas-microsoft-com:office:office" xmlns:r="http://schemas.openxmlformats.org/officeDocument/2006/relationships" xmlns:m="http://schemas.openxmlformats.org/officeDocument/2006/math" xmlns:v="urn:schemas-microsoft-com:vml" xmlns:wp14="http://schemas.microsoft.com/office/word/2010/wordprocessingDrawing" xmlns:wp="http://schemas.openxmlformats.org/drawingml/2006/wordprocessingDrawing" xmlns:w10="urn:schemas-microsoft-com:office:word" xmlns:w="http://schemas.openxmlformats.org/wordprocessingml/2006/main" xmlns:w14="http://schemas.microsoft.com/office/word/2010/wordml" xmlns:w15="http://schemas.microsoft.com/office/word/2012/wordml" xmlns:wpg="http://schemas.microsoft.com/office/word/2010/wordprocessingGroup" xmlns:wpi="http://schemas.microsoft.com/office/word/2010/wordprocessingInk" xmlns:wne="http://schemas.microsoft.com/office/word/2006/wordml" xmlns:wps="http://schemas.microsoft.com/office/word/2010/wordprocessingShape" mc:Ignorable="w14 w15 wp14">
+<w:document xmlns:wpc="http://schemas.microsoft.com/office/word/2010/wordprocessingCanvas" xmlns:cx="http://schemas.microsoft.com/office/drawing/2014/chartex" xmlns:cx1="http://schemas.microsoft.com/office/drawing/2015/9/8/chartex" xmlns:cx2="http://schemas.microsoft.com/office/drawing/2015/10/21/chartex" xmlns:cx3="http://schemas.microsoft.com/office/drawing/2016/5/9/chartex" xmlns:cx4="http://schemas.microsoft.com/office/drawing/2016/5/10/chartex" xmlns:cx5="http://schemas.microsoft.com/office/drawing/2016/5/11/chartex" xmlns:cx6="http://schemas.microsoft.com/office/drawing/2016/5/12/chartex" xmlns:cx7="http://schemas.microsoft.com/office/drawing/2016/5/13/chartex" xmlns:cx8="http://schemas.microsoft.com/office/drawing/2016/5/14/chartex" xmlns:mc="http://schemas.openxmlformats.org/markup-compatibility/2006" xmlns:aink="http://schemas.microsoft.com/office/drawing/2016/ink" xmlns:am3d="http://schemas.microsoft.com/office/drawing/2017/model3d" xmlns:o="urn:schemas-microsoft-com:office:office" xmlns:r="http://schemas.openxmlformats.org/officeDocument/2006/relationships" xmlns:m="http://schemas.openxmlformats.org/officeDocument/2006/math" xmlns:v="urn:schemas-microsoft-com:vml" xmlns:wp14="http://schemas.microsoft.com/office/word/2010/wordprocessingDrawing" xmlns:wp="http://schemas.openxmlformats.org/drawingml/2006/wordprocessingDrawing" xmlns:w10="urn:schemas-microsoft-com:office:word" xmlns:w="http://schemas.openxmlformats.org/wordprocessingml/2006/main" xmlns:w14="http://schemas.microsoft.com/office/word/2010/wordml" xmlns:w15="http://schemas.microsoft.com/office/word/2012/wordml" xmlns:w16cex="http://schemas.microsoft.com/office/word/2018/wordml/cex" xmlns:w16cid="http://schemas.microsoft.com/office/word/2016/wordml/cid" xmlns:w16="http://schemas.microsoft.com/office/word/2018/wordml" xmlns:w16se="http://schemas.microsoft.com/office/word/2015/wordml/symex" xmlns:wpg="http://schemas.microsoft.com/office/word/2010/wordprocessingGroup" xmlns:wpi="http://schemas.microsoft.com/office/word/2010/wordprocessingInk" xmlns:wne="http://schemas.microsoft.com/office/word/2006/wordml" xmlns:wps="http://schemas.microsoft.com/office/word/2010/wordprocessingShape" mc:Ignorable="w14 w15 w16se w16cid w16 w16cex wp14">
   <w:body>
     <w:p>
       <w:pPr>
@@ -16,25 +16,7 @@
           <w:b/>
           <w:color w:val="000000"/>
         </w:rPr>
-        <w:t>CTFS-</w:t>
-      </w:r>
-      <w:proofErr w:type="spellStart"/>
-      <w:r>
-        <w:rPr>
-          <w:rFonts w:ascii="Times New Roman" w:hAnsi="Times New Roman" w:cs="Times New Roman"/>
-          <w:b/>
-          <w:color w:val="000000"/>
-        </w:rPr>
-        <w:t>ForestGEO</w:t>
-      </w:r>
-      <w:proofErr w:type="spellEnd"/>
-      <w:r>
-        <w:rPr>
-          <w:rFonts w:ascii="Times New Roman" w:hAnsi="Times New Roman" w:cs="Times New Roman"/>
-          <w:b/>
-          <w:color w:val="000000"/>
-        </w:rPr>
-        <w:t xml:space="preserve"> Climate Data Sources</w:t>
+        <w:t>CTFS-ForestGEO Climate Data Sources</w:t>
       </w:r>
       <w:r>
         <w:rPr>
@@ -103,23 +85,7 @@
           <w:rFonts w:ascii="Times New Roman" w:hAnsi="Times New Roman" w:cs="Times New Roman"/>
           <w:b/>
         </w:rPr>
-        <w:t>in ‘</w:t>
-      </w:r>
-      <w:proofErr w:type="spellStart"/>
-      <w:r>
-        <w:rPr>
-          <w:rFonts w:ascii="Times New Roman" w:hAnsi="Times New Roman" w:cs="Times New Roman"/>
-          <w:b/>
-        </w:rPr>
-        <w:t>ForestGEO</w:t>
-      </w:r>
-      <w:proofErr w:type="spellEnd"/>
-      <w:r>
-        <w:rPr>
-          <w:rFonts w:ascii="Times New Roman" w:hAnsi="Times New Roman" w:cs="Times New Roman"/>
-          <w:b/>
-        </w:rPr>
-        <w:t xml:space="preserve"> climate data sources.csv’ </w:t>
+        <w:t xml:space="preserve">in ‘ForestGEO climate data sources.csv’ </w:t>
       </w:r>
       <w:r>
         <w:rPr>
@@ -421,74 +387,7 @@
                 <w:sz w:val="20"/>
                 <w:szCs w:val="20"/>
               </w:rPr>
-              <w:t>CTFS-ForestGEO site name. “[ANY SITE]” indicates that data are available for any site globally as part of a gridded data product. If data have been extracted for particular CTFS-</w:t>
-            </w:r>
-            <w:proofErr w:type="spellStart"/>
-            <w:r>
-              <w:rPr>
-                <w:rFonts w:ascii="Times New Roman" w:eastAsia="Times New Roman" w:hAnsi="Times New Roman" w:cs="Times New Roman"/>
-                <w:color w:val="000000"/>
-                <w:sz w:val="20"/>
-                <w:szCs w:val="20"/>
-              </w:rPr>
-              <w:t>ForestGEO</w:t>
-            </w:r>
-            <w:proofErr w:type="spellEnd"/>
-            <w:r>
-              <w:rPr>
-                <w:rFonts w:ascii="Times New Roman" w:eastAsia="Times New Roman" w:hAnsi="Times New Roman" w:cs="Times New Roman"/>
-                <w:color w:val="000000"/>
-                <w:sz w:val="20"/>
-                <w:szCs w:val="20"/>
-              </w:rPr>
-              <w:t xml:space="preserve"> sites, these sites are listed specifically</w:t>
-            </w:r>
-            <w:r>
-              <w:rPr>
-                <w:rFonts w:ascii="Times New Roman" w:eastAsia="Times New Roman" w:hAnsi="Times New Roman" w:cs="Times New Roman"/>
-                <w:color w:val="000000"/>
-                <w:sz w:val="20"/>
-                <w:szCs w:val="20"/>
-              </w:rPr>
-              <w:t xml:space="preserve"> in ‘</w:t>
-            </w:r>
-            <w:proofErr w:type="spellStart"/>
-            <w:r>
-              <w:rPr>
-                <w:rFonts w:ascii="Times New Roman" w:eastAsia="Times New Roman" w:hAnsi="Times New Roman" w:cs="Times New Roman"/>
-                <w:color w:val="000000"/>
-                <w:sz w:val="20"/>
-                <w:szCs w:val="20"/>
-              </w:rPr>
-              <w:t>ForestGEO</w:t>
-            </w:r>
-            <w:proofErr w:type="spellEnd"/>
-            <w:r>
-              <w:rPr>
-                <w:rFonts w:ascii="Times New Roman" w:eastAsia="Times New Roman" w:hAnsi="Times New Roman" w:cs="Times New Roman"/>
-                <w:color w:val="000000"/>
-                <w:sz w:val="20"/>
-                <w:szCs w:val="20"/>
-              </w:rPr>
-              <w:t xml:space="preserve"> climate data sources.csv’</w:t>
-            </w:r>
-            <w:r>
-              <w:rPr>
-                <w:rFonts w:ascii="Times New Roman" w:eastAsia="Times New Roman" w:hAnsi="Times New Roman" w:cs="Times New Roman"/>
-                <w:color w:val="000000"/>
-                <w:sz w:val="20"/>
-                <w:szCs w:val="20"/>
-              </w:rPr>
-              <w:t xml:space="preserve"> (Table 3)</w:t>
-            </w:r>
-            <w:r>
-              <w:rPr>
-                <w:rFonts w:ascii="Times New Roman" w:eastAsia="Times New Roman" w:hAnsi="Times New Roman" w:cs="Times New Roman"/>
-                <w:color w:val="000000"/>
-                <w:sz w:val="20"/>
-                <w:szCs w:val="20"/>
-              </w:rPr>
-              <w:t xml:space="preserve">. </w:t>
+              <w:t xml:space="preserve">CTFS-ForestGEO site name. “[ANY SITE]” indicates that data are available for any site globally as part of a gridded data product. </w:t>
             </w:r>
           </w:p>
         </w:tc>
@@ -2463,6 +2362,7 @@
                 <w:sz w:val="20"/>
                 <w:szCs w:val="20"/>
               </w:rPr>
+              <w:lastRenderedPageBreak/>
               <w:t>Station.Elevation.Relative.To.Plot</w:t>
             </w:r>
             <w:proofErr w:type="spellEnd"/>
@@ -4046,6 +3946,7 @@
                 <w:sz w:val="20"/>
                 <w:szCs w:val="20"/>
               </w:rPr>
+              <w:lastRenderedPageBreak/>
               <w:t>Data.Contact</w:t>
             </w:r>
             <w:proofErr w:type="spellEnd"/>
@@ -4504,6 +4405,7 @@
         <w:rPr>
           <w:rFonts w:ascii="Times New Roman" w:hAnsi="Times New Roman" w:cs="Times New Roman"/>
         </w:rPr>
+        <w:lastRenderedPageBreak/>
         <w:t xml:space="preserve">Table 2. </w:t>
       </w:r>
       <w:r>
@@ -5165,380 +5067,6 @@
         </w:rPr>
       </w:pPr>
     </w:p>
-    <w:p>
-      <w:pPr>
-        <w:rPr>
-          <w:rFonts w:ascii="Times New Roman" w:hAnsi="Times New Roman" w:cs="Times New Roman"/>
-        </w:rPr>
-      </w:pPr>
-      <w:r>
-        <w:rPr>
-          <w:rFonts w:ascii="Times New Roman" w:hAnsi="Times New Roman" w:cs="Times New Roman"/>
-        </w:rPr>
-        <w:br w:type="page"/>
-      </w:r>
-    </w:p>
-    <w:p>
-      <w:pPr>
-        <w:rPr>
-          <w:rFonts w:ascii="Times New Roman" w:hAnsi="Times New Roman" w:cs="Times New Roman"/>
-          <w:b/>
-        </w:rPr>
-      </w:pPr>
-      <w:r>
-        <w:rPr>
-          <w:rFonts w:ascii="Times New Roman" w:hAnsi="Times New Roman" w:cs="Times New Roman"/>
-          <w:b/>
-        </w:rPr>
-        <w:t>Table 3</w:t>
-      </w:r>
-      <w:r>
-        <w:rPr>
-          <w:rFonts w:ascii="Times New Roman" w:hAnsi="Times New Roman" w:cs="Times New Roman"/>
-          <w:b/>
-        </w:rPr>
-        <w:t>. Description of data fields in ‘</w:t>
-      </w:r>
-      <w:proofErr w:type="spellStart"/>
-      <w:r>
-        <w:rPr>
-          <w:rFonts w:ascii="Times New Roman" w:hAnsi="Times New Roman" w:cs="Times New Roman"/>
-          <w:b/>
-        </w:rPr>
-        <w:t>ForestGEO_gridded</w:t>
-      </w:r>
-      <w:proofErr w:type="spellEnd"/>
-      <w:r>
-        <w:rPr>
-          <w:rFonts w:ascii="Times New Roman" w:hAnsi="Times New Roman" w:cs="Times New Roman"/>
-          <w:b/>
-        </w:rPr>
-        <w:t xml:space="preserve"> climate data</w:t>
-      </w:r>
-      <w:r>
-        <w:rPr>
-          <w:rFonts w:ascii="Times New Roman" w:hAnsi="Times New Roman" w:cs="Times New Roman"/>
-          <w:b/>
-        </w:rPr>
-        <w:t>.csv’.</w:t>
-      </w:r>
-    </w:p>
-    <w:p>
-      <w:pPr>
-        <w:rPr>
-          <w:rFonts w:ascii="Times New Roman" w:hAnsi="Times New Roman" w:cs="Times New Roman"/>
-        </w:rPr>
-      </w:pPr>
-    </w:p>
-    <w:tbl>
-      <w:tblPr>
-        <w:tblW w:w="0" w:type="auto"/>
-        <w:tblInd w:w="103" w:type="dxa"/>
-        <w:tblLook w:val="04A0" w:firstRow="1" w:lastRow="0" w:firstColumn="1" w:lastColumn="0" w:noHBand="0" w:noVBand="1"/>
-      </w:tblPr>
-      <w:tblGrid>
-        <w:gridCol w:w="1559"/>
-        <w:gridCol w:w="7914"/>
-      </w:tblGrid>
-      <w:tr>
-        <w:trPr>
-          <w:cantSplit/>
-          <w:trHeight w:val="300"/>
-          <w:tblHeader/>
-        </w:trPr>
-        <w:tc>
-          <w:tcPr>
-            <w:tcW w:w="0" w:type="auto"/>
-            <w:tcBorders>
-              <w:top w:val="single" w:sz="4" w:space="0" w:color="auto"/>
-              <w:left w:val="single" w:sz="4" w:space="0" w:color="auto"/>
-              <w:bottom w:val="single" w:sz="4" w:space="0" w:color="auto"/>
-              <w:right w:val="single" w:sz="4" w:space="0" w:color="auto"/>
-            </w:tcBorders>
-            <w:shd w:val="clear" w:color="auto" w:fill="D9D9D9" w:themeFill="background1" w:themeFillShade="D9"/>
-            <w:hideMark/>
-          </w:tcPr>
-          <w:p>
-            <w:pPr>
-              <w:rPr>
-                <w:rFonts w:ascii="Times New Roman" w:eastAsia="Times New Roman" w:hAnsi="Times New Roman" w:cs="Times New Roman"/>
-                <w:b/>
-                <w:bCs/>
-                <w:color w:val="000000"/>
-                <w:sz w:val="20"/>
-                <w:szCs w:val="20"/>
-              </w:rPr>
-            </w:pPr>
-            <w:r>
-              <w:rPr>
-                <w:rFonts w:ascii="Times New Roman" w:eastAsia="Times New Roman" w:hAnsi="Times New Roman" w:cs="Times New Roman"/>
-                <w:b/>
-                <w:bCs/>
-                <w:color w:val="000000"/>
-                <w:sz w:val="20"/>
-                <w:szCs w:val="20"/>
-              </w:rPr>
-              <w:t>Column Header</w:t>
-            </w:r>
-          </w:p>
-        </w:tc>
-        <w:tc>
-          <w:tcPr>
-            <w:tcW w:w="0" w:type="auto"/>
-            <w:tcBorders>
-              <w:top w:val="single" w:sz="4" w:space="0" w:color="auto"/>
-              <w:left w:val="nil"/>
-              <w:bottom w:val="single" w:sz="4" w:space="0" w:color="auto"/>
-              <w:right w:val="single" w:sz="4" w:space="0" w:color="auto"/>
-            </w:tcBorders>
-            <w:shd w:val="clear" w:color="auto" w:fill="D9D9D9" w:themeFill="background1" w:themeFillShade="D9"/>
-            <w:hideMark/>
-          </w:tcPr>
-          <w:p>
-            <w:pPr>
-              <w:rPr>
-                <w:rFonts w:ascii="Times New Roman" w:eastAsia="Times New Roman" w:hAnsi="Times New Roman" w:cs="Times New Roman"/>
-                <w:b/>
-                <w:bCs/>
-                <w:color w:val="000000"/>
-                <w:sz w:val="20"/>
-                <w:szCs w:val="20"/>
-              </w:rPr>
-            </w:pPr>
-            <w:r>
-              <w:rPr>
-                <w:rFonts w:ascii="Times New Roman" w:eastAsia="Times New Roman" w:hAnsi="Times New Roman" w:cs="Times New Roman"/>
-                <w:b/>
-                <w:bCs/>
-                <w:color w:val="000000"/>
-                <w:sz w:val="20"/>
-                <w:szCs w:val="20"/>
-              </w:rPr>
-              <w:t>Description</w:t>
-            </w:r>
-          </w:p>
-        </w:tc>
-      </w:tr>
-      <w:tr>
-        <w:trPr>
-          <w:trHeight w:val="566"/>
-        </w:trPr>
-        <w:tc>
-          <w:tcPr>
-            <w:tcW w:w="0" w:type="auto"/>
-            <w:tcBorders>
-              <w:top w:val="nil"/>
-              <w:left w:val="single" w:sz="4" w:space="0" w:color="auto"/>
-              <w:bottom w:val="single" w:sz="4" w:space="0" w:color="auto"/>
-              <w:right w:val="single" w:sz="4" w:space="0" w:color="auto"/>
-            </w:tcBorders>
-            <w:shd w:val="clear" w:color="auto" w:fill="auto"/>
-            <w:hideMark/>
-          </w:tcPr>
-          <w:p>
-            <w:pPr>
-              <w:rPr>
-                <w:rFonts w:ascii="Times New Roman" w:eastAsia="Times New Roman" w:hAnsi="Times New Roman" w:cs="Times New Roman"/>
-                <w:color w:val="000000"/>
-                <w:sz w:val="20"/>
-                <w:szCs w:val="20"/>
-              </w:rPr>
-            </w:pPr>
-            <w:r>
-              <w:rPr>
-                <w:rFonts w:ascii="Times New Roman" w:eastAsia="Times New Roman" w:hAnsi="Times New Roman" w:cs="Times New Roman"/>
-                <w:bCs/>
-                <w:color w:val="000000"/>
-                <w:sz w:val="20"/>
-                <w:szCs w:val="20"/>
-              </w:rPr>
-              <w:t>Site</w:t>
-            </w:r>
-          </w:p>
-        </w:tc>
-        <w:tc>
-          <w:tcPr>
-            <w:tcW w:w="0" w:type="auto"/>
-            <w:tcBorders>
-              <w:top w:val="nil"/>
-              <w:left w:val="nil"/>
-              <w:bottom w:val="single" w:sz="4" w:space="0" w:color="auto"/>
-              <w:right w:val="single" w:sz="4" w:space="0" w:color="auto"/>
-            </w:tcBorders>
-            <w:shd w:val="clear" w:color="auto" w:fill="auto"/>
-            <w:hideMark/>
-          </w:tcPr>
-          <w:p>
-            <w:pPr>
-              <w:rPr>
-                <w:rFonts w:ascii="Times New Roman" w:eastAsia="Times New Roman" w:hAnsi="Times New Roman" w:cs="Times New Roman"/>
-                <w:color w:val="000000"/>
-                <w:sz w:val="20"/>
-                <w:szCs w:val="20"/>
-              </w:rPr>
-            </w:pPr>
-            <w:r>
-              <w:rPr>
-                <w:rFonts w:ascii="Times New Roman" w:eastAsia="Times New Roman" w:hAnsi="Times New Roman" w:cs="Times New Roman"/>
-                <w:color w:val="000000"/>
-                <w:sz w:val="20"/>
-                <w:szCs w:val="20"/>
-              </w:rPr>
-              <w:t>CTFS-</w:t>
-            </w:r>
-            <w:proofErr w:type="spellStart"/>
-            <w:r>
-              <w:rPr>
-                <w:rFonts w:ascii="Times New Roman" w:eastAsia="Times New Roman" w:hAnsi="Times New Roman" w:cs="Times New Roman"/>
-                <w:color w:val="000000"/>
-                <w:sz w:val="20"/>
-                <w:szCs w:val="20"/>
-              </w:rPr>
-              <w:t>ForestGEO</w:t>
-            </w:r>
-            <w:proofErr w:type="spellEnd"/>
-            <w:r>
-              <w:rPr>
-                <w:rFonts w:ascii="Times New Roman" w:eastAsia="Times New Roman" w:hAnsi="Times New Roman" w:cs="Times New Roman"/>
-                <w:color w:val="000000"/>
-                <w:sz w:val="20"/>
-                <w:szCs w:val="20"/>
-              </w:rPr>
-              <w:t xml:space="preserve"> site name. </w:t>
-            </w:r>
-          </w:p>
-        </w:tc>
-      </w:tr>
-      <w:tr>
-        <w:trPr>
-          <w:trHeight w:val="1500"/>
-        </w:trPr>
-        <w:tc>
-          <w:tcPr>
-            <w:tcW w:w="0" w:type="auto"/>
-            <w:tcBorders>
-              <w:top w:val="nil"/>
-              <w:left w:val="single" w:sz="4" w:space="0" w:color="auto"/>
-              <w:bottom w:val="single" w:sz="4" w:space="0" w:color="auto"/>
-              <w:right w:val="single" w:sz="4" w:space="0" w:color="auto"/>
-            </w:tcBorders>
-            <w:shd w:val="clear" w:color="auto" w:fill="auto"/>
-            <w:hideMark/>
-          </w:tcPr>
-          <w:p>
-            <w:pPr>
-              <w:rPr>
-                <w:rFonts w:ascii="Times New Roman" w:eastAsia="Times New Roman" w:hAnsi="Times New Roman" w:cs="Times New Roman"/>
-                <w:color w:val="000000"/>
-                <w:sz w:val="20"/>
-                <w:szCs w:val="20"/>
-              </w:rPr>
-            </w:pPr>
-            <w:r>
-              <w:rPr>
-                <w:rFonts w:ascii="Times New Roman" w:eastAsia="Times New Roman" w:hAnsi="Times New Roman" w:cs="Times New Roman"/>
-                <w:bCs/>
-                <w:color w:val="000000"/>
-                <w:sz w:val="20"/>
-                <w:szCs w:val="20"/>
-              </w:rPr>
-              <w:t>[gridded data product name]</w:t>
-            </w:r>
-          </w:p>
-        </w:tc>
-        <w:tc>
-          <w:tcPr>
-            <w:tcW w:w="0" w:type="auto"/>
-            <w:tcBorders>
-              <w:top w:val="nil"/>
-              <w:left w:val="nil"/>
-              <w:bottom w:val="single" w:sz="4" w:space="0" w:color="auto"/>
-              <w:right w:val="single" w:sz="4" w:space="0" w:color="auto"/>
-            </w:tcBorders>
-            <w:shd w:val="clear" w:color="auto" w:fill="auto"/>
-            <w:hideMark/>
-          </w:tcPr>
-          <w:p>
-            <w:pPr>
-              <w:rPr>
-                <w:rFonts w:ascii="Times New Roman" w:eastAsia="Times New Roman" w:hAnsi="Times New Roman" w:cs="Times New Roman"/>
-                <w:color w:val="000000"/>
-                <w:sz w:val="20"/>
-                <w:szCs w:val="20"/>
-              </w:rPr>
-            </w:pPr>
-            <w:r>
-              <w:rPr>
-                <w:rFonts w:ascii="Times New Roman" w:eastAsia="Times New Roman" w:hAnsi="Times New Roman" w:cs="Times New Roman"/>
-                <w:color w:val="000000"/>
-                <w:sz w:val="20"/>
-                <w:szCs w:val="20"/>
-              </w:rPr>
-              <w:t>1- Data have been extracted for this site and are available as indicated in ‘</w:t>
-            </w:r>
-            <w:proofErr w:type="spellStart"/>
-            <w:r>
-              <w:rPr>
-                <w:rFonts w:ascii="Times New Roman" w:eastAsia="Times New Roman" w:hAnsi="Times New Roman" w:cs="Times New Roman"/>
-                <w:color w:val="000000"/>
-                <w:sz w:val="20"/>
-                <w:szCs w:val="20"/>
-              </w:rPr>
-              <w:t>ForestGEO</w:t>
-            </w:r>
-            <w:proofErr w:type="spellEnd"/>
-            <w:r>
-              <w:rPr>
-                <w:rFonts w:ascii="Times New Roman" w:eastAsia="Times New Roman" w:hAnsi="Times New Roman" w:cs="Times New Roman"/>
-                <w:color w:val="000000"/>
-                <w:sz w:val="20"/>
-                <w:szCs w:val="20"/>
-              </w:rPr>
-              <w:t xml:space="preserve"> climate data sources.csv’.</w:t>
-            </w:r>
-          </w:p>
-          <w:p>
-            <w:pPr>
-              <w:rPr>
-                <w:rFonts w:ascii="Times New Roman" w:eastAsia="Times New Roman" w:hAnsi="Times New Roman" w:cs="Times New Roman"/>
-                <w:color w:val="000000"/>
-                <w:sz w:val="20"/>
-                <w:szCs w:val="20"/>
-              </w:rPr>
-            </w:pPr>
-            <w:r>
-              <w:rPr>
-                <w:rFonts w:ascii="Times New Roman" w:eastAsia="Times New Roman" w:hAnsi="Times New Roman" w:cs="Times New Roman"/>
-                <w:color w:val="000000"/>
-                <w:sz w:val="20"/>
-                <w:szCs w:val="20"/>
-              </w:rPr>
-              <w:t>0- Data not extracted/ available for this site. Data may be unavailable either because (1) the site is not covered by the data product or (2) the site was added to the CTFS-</w:t>
-            </w:r>
-            <w:proofErr w:type="spellStart"/>
-            <w:r>
-              <w:rPr>
-                <w:rFonts w:ascii="Times New Roman" w:eastAsia="Times New Roman" w:hAnsi="Times New Roman" w:cs="Times New Roman"/>
-                <w:color w:val="000000"/>
-                <w:sz w:val="20"/>
-                <w:szCs w:val="20"/>
-              </w:rPr>
-              <w:t>ForestGEO</w:t>
-            </w:r>
-            <w:proofErr w:type="spellEnd"/>
-            <w:r>
-              <w:rPr>
-                <w:rFonts w:ascii="Times New Roman" w:eastAsia="Times New Roman" w:hAnsi="Times New Roman" w:cs="Times New Roman"/>
-                <w:color w:val="000000"/>
-                <w:sz w:val="20"/>
-                <w:szCs w:val="20"/>
-              </w:rPr>
-              <w:t xml:space="preserve"> network after data were extracted.</w:t>
-            </w:r>
-          </w:p>
-        </w:tc>
-      </w:tr>
-    </w:tbl>
     <w:p>
       <w:pPr>
         <w:rPr>
@@ -5563,7 +5091,7 @@
 </file>
 
 <file path=word/endnotes.xml><?xml version="1.0" encoding="utf-8"?>
-<w:endnotes xmlns:wpc="http://schemas.microsoft.com/office/word/2010/wordprocessingCanvas" xmlns:mo="http://schemas.microsoft.com/office/mac/office/2008/main" xmlns:mc="http://schemas.openxmlformats.org/markup-compatibility/2006" xmlns:mv="urn:schemas-microsoft-com:mac:vml" xmlns:o="urn:schemas-microsoft-com:office:office" xmlns:r="http://schemas.openxmlformats.org/officeDocument/2006/relationships" xmlns:m="http://schemas.openxmlformats.org/officeDocument/2006/math" xmlns:v="urn:schemas-microsoft-com:vml" xmlns:wp14="http://schemas.microsoft.com/office/word/2010/wordprocessingDrawing" xmlns:wp="http://schemas.openxmlformats.org/drawingml/2006/wordprocessingDrawing" xmlns:w10="urn:schemas-microsoft-com:office:word" xmlns:w="http://schemas.openxmlformats.org/wordprocessingml/2006/main" xmlns:w14="http://schemas.microsoft.com/office/word/2010/wordml" xmlns:w15="http://schemas.microsoft.com/office/word/2012/wordml" xmlns:wpg="http://schemas.microsoft.com/office/word/2010/wordprocessingGroup" xmlns:wpi="http://schemas.microsoft.com/office/word/2010/wordprocessingInk" xmlns:wne="http://schemas.microsoft.com/office/word/2006/wordml" xmlns:wps="http://schemas.microsoft.com/office/word/2010/wordprocessingShape" mc:Ignorable="w14 w15 wp14">
+<w:endnotes xmlns:wpc="http://schemas.microsoft.com/office/word/2010/wordprocessingCanvas" xmlns:cx="http://schemas.microsoft.com/office/drawing/2014/chartex" xmlns:cx1="http://schemas.microsoft.com/office/drawing/2015/9/8/chartex" xmlns:cx2="http://schemas.microsoft.com/office/drawing/2015/10/21/chartex" xmlns:cx3="http://schemas.microsoft.com/office/drawing/2016/5/9/chartex" xmlns:cx4="http://schemas.microsoft.com/office/drawing/2016/5/10/chartex" xmlns:cx5="http://schemas.microsoft.com/office/drawing/2016/5/11/chartex" xmlns:cx6="http://schemas.microsoft.com/office/drawing/2016/5/12/chartex" xmlns:cx7="http://schemas.microsoft.com/office/drawing/2016/5/13/chartex" xmlns:cx8="http://schemas.microsoft.com/office/drawing/2016/5/14/chartex" xmlns:mc="http://schemas.openxmlformats.org/markup-compatibility/2006" xmlns:aink="http://schemas.microsoft.com/office/drawing/2016/ink" xmlns:am3d="http://schemas.microsoft.com/office/drawing/2017/model3d" xmlns:o="urn:schemas-microsoft-com:office:office" xmlns:r="http://schemas.openxmlformats.org/officeDocument/2006/relationships" xmlns:m="http://schemas.openxmlformats.org/officeDocument/2006/math" xmlns:v="urn:schemas-microsoft-com:vml" xmlns:wp14="http://schemas.microsoft.com/office/word/2010/wordprocessingDrawing" xmlns:wp="http://schemas.openxmlformats.org/drawingml/2006/wordprocessingDrawing" xmlns:w10="urn:schemas-microsoft-com:office:word" xmlns:w="http://schemas.openxmlformats.org/wordprocessingml/2006/main" xmlns:w14="http://schemas.microsoft.com/office/word/2010/wordml" xmlns:w15="http://schemas.microsoft.com/office/word/2012/wordml" xmlns:w16cex="http://schemas.microsoft.com/office/word/2018/wordml/cex" xmlns:w16cid="http://schemas.microsoft.com/office/word/2016/wordml/cid" xmlns:w16="http://schemas.microsoft.com/office/word/2018/wordml" xmlns:w16se="http://schemas.microsoft.com/office/word/2015/wordml/symex" xmlns:wpg="http://schemas.microsoft.com/office/word/2010/wordprocessingGroup" xmlns:wpi="http://schemas.microsoft.com/office/word/2010/wordprocessingInk" xmlns:wne="http://schemas.microsoft.com/office/word/2006/wordml" xmlns:wps="http://schemas.microsoft.com/office/word/2010/wordprocessingShape" mc:Ignorable="w14 w15 w16se w16cid w16 w16cex wp14">
   <w:endnote w:type="separator" w:id="-1">
     <w:p>
       <w:r>
@@ -5582,7 +5110,7 @@
 </file>
 
 <file path=word/footer1.xml><?xml version="1.0" encoding="utf-8"?>
-<w:ftr xmlns:wpc="http://schemas.microsoft.com/office/word/2010/wordprocessingCanvas" xmlns:mo="http://schemas.microsoft.com/office/mac/office/2008/main" xmlns:mc="http://schemas.openxmlformats.org/markup-compatibility/2006" xmlns:mv="urn:schemas-microsoft-com:mac:vml" xmlns:o="urn:schemas-microsoft-com:office:office" xmlns:r="http://schemas.openxmlformats.org/officeDocument/2006/relationships" xmlns:m="http://schemas.openxmlformats.org/officeDocument/2006/math" xmlns:v="urn:schemas-microsoft-com:vml" xmlns:wp14="http://schemas.microsoft.com/office/word/2010/wordprocessingDrawing" xmlns:wp="http://schemas.openxmlformats.org/drawingml/2006/wordprocessingDrawing" xmlns:w10="urn:schemas-microsoft-com:office:word" xmlns:w="http://schemas.openxmlformats.org/wordprocessingml/2006/main" xmlns:w14="http://schemas.microsoft.com/office/word/2010/wordml" xmlns:w15="http://schemas.microsoft.com/office/word/2012/wordml" xmlns:wpg="http://schemas.microsoft.com/office/word/2010/wordprocessingGroup" xmlns:wpi="http://schemas.microsoft.com/office/word/2010/wordprocessingInk" xmlns:wne="http://schemas.microsoft.com/office/word/2006/wordml" xmlns:wps="http://schemas.microsoft.com/office/word/2010/wordprocessingShape" mc:Ignorable="w14 w15 wp14">
+<w:ftr xmlns:wpc="http://schemas.microsoft.com/office/word/2010/wordprocessingCanvas" xmlns:cx="http://schemas.microsoft.com/office/drawing/2014/chartex" xmlns:cx1="http://schemas.microsoft.com/office/drawing/2015/9/8/chartex" xmlns:cx2="http://schemas.microsoft.com/office/drawing/2015/10/21/chartex" xmlns:cx3="http://schemas.microsoft.com/office/drawing/2016/5/9/chartex" xmlns:cx4="http://schemas.microsoft.com/office/drawing/2016/5/10/chartex" xmlns:cx5="http://schemas.microsoft.com/office/drawing/2016/5/11/chartex" xmlns:cx6="http://schemas.microsoft.com/office/drawing/2016/5/12/chartex" xmlns:cx7="http://schemas.microsoft.com/office/drawing/2016/5/13/chartex" xmlns:cx8="http://schemas.microsoft.com/office/drawing/2016/5/14/chartex" xmlns:mc="http://schemas.openxmlformats.org/markup-compatibility/2006" xmlns:aink="http://schemas.microsoft.com/office/drawing/2016/ink" xmlns:am3d="http://schemas.microsoft.com/office/drawing/2017/model3d" xmlns:o="urn:schemas-microsoft-com:office:office" xmlns:r="http://schemas.openxmlformats.org/officeDocument/2006/relationships" xmlns:m="http://schemas.openxmlformats.org/officeDocument/2006/math" xmlns:v="urn:schemas-microsoft-com:vml" xmlns:wp14="http://schemas.microsoft.com/office/word/2010/wordprocessingDrawing" xmlns:wp="http://schemas.openxmlformats.org/drawingml/2006/wordprocessingDrawing" xmlns:w10="urn:schemas-microsoft-com:office:word" xmlns:w="http://schemas.openxmlformats.org/wordprocessingml/2006/main" xmlns:w14="http://schemas.microsoft.com/office/word/2010/wordml" xmlns:w15="http://schemas.microsoft.com/office/word/2012/wordml" xmlns:w16cex="http://schemas.microsoft.com/office/word/2018/wordml/cex" xmlns:w16cid="http://schemas.microsoft.com/office/word/2016/wordml/cid" xmlns:w16="http://schemas.microsoft.com/office/word/2018/wordml" xmlns:w16se="http://schemas.microsoft.com/office/word/2015/wordml/symex" xmlns:wpg="http://schemas.microsoft.com/office/word/2010/wordprocessingGroup" xmlns:wpi="http://schemas.microsoft.com/office/word/2010/wordprocessingInk" xmlns:wne="http://schemas.microsoft.com/office/word/2006/wordml" xmlns:wps="http://schemas.microsoft.com/office/word/2010/wordprocessingShape" mc:Ignorable="w14 w15 w16se w16cid w16 w16cex wp14">
   <w:p>
     <w:pPr>
       <w:pStyle w:val="Footer"/>
@@ -5592,7 +5120,7 @@
 </file>
 
 <file path=word/footer2.xml><?xml version="1.0" encoding="utf-8"?>
-<w:ftr xmlns:wpc="http://schemas.microsoft.com/office/word/2010/wordprocessingCanvas" xmlns:mo="http://schemas.microsoft.com/office/mac/office/2008/main" xmlns:mc="http://schemas.openxmlformats.org/markup-compatibility/2006" xmlns:mv="urn:schemas-microsoft-com:mac:vml" xmlns:o="urn:schemas-microsoft-com:office:office" xmlns:r="http://schemas.openxmlformats.org/officeDocument/2006/relationships" xmlns:m="http://schemas.openxmlformats.org/officeDocument/2006/math" xmlns:v="urn:schemas-microsoft-com:vml" xmlns:wp14="http://schemas.microsoft.com/office/word/2010/wordprocessingDrawing" xmlns:wp="http://schemas.openxmlformats.org/drawingml/2006/wordprocessingDrawing" xmlns:w10="urn:schemas-microsoft-com:office:word" xmlns:w="http://schemas.openxmlformats.org/wordprocessingml/2006/main" xmlns:w14="http://schemas.microsoft.com/office/word/2010/wordml" xmlns:w15="http://schemas.microsoft.com/office/word/2012/wordml" xmlns:wpg="http://schemas.microsoft.com/office/word/2010/wordprocessingGroup" xmlns:wpi="http://schemas.microsoft.com/office/word/2010/wordprocessingInk" xmlns:wne="http://schemas.microsoft.com/office/word/2006/wordml" xmlns:wps="http://schemas.microsoft.com/office/word/2010/wordprocessingShape" mc:Ignorable="w14 w15 wp14">
+<w:ftr xmlns:wpc="http://schemas.microsoft.com/office/word/2010/wordprocessingCanvas" xmlns:cx="http://schemas.microsoft.com/office/drawing/2014/chartex" xmlns:cx1="http://schemas.microsoft.com/office/drawing/2015/9/8/chartex" xmlns:cx2="http://schemas.microsoft.com/office/drawing/2015/10/21/chartex" xmlns:cx3="http://schemas.microsoft.com/office/drawing/2016/5/9/chartex" xmlns:cx4="http://schemas.microsoft.com/office/drawing/2016/5/10/chartex" xmlns:cx5="http://schemas.microsoft.com/office/drawing/2016/5/11/chartex" xmlns:cx6="http://schemas.microsoft.com/office/drawing/2016/5/12/chartex" xmlns:cx7="http://schemas.microsoft.com/office/drawing/2016/5/13/chartex" xmlns:cx8="http://schemas.microsoft.com/office/drawing/2016/5/14/chartex" xmlns:mc="http://schemas.openxmlformats.org/markup-compatibility/2006" xmlns:aink="http://schemas.microsoft.com/office/drawing/2016/ink" xmlns:am3d="http://schemas.microsoft.com/office/drawing/2017/model3d" xmlns:o="urn:schemas-microsoft-com:office:office" xmlns:r="http://schemas.openxmlformats.org/officeDocument/2006/relationships" xmlns:m="http://schemas.openxmlformats.org/officeDocument/2006/math" xmlns:v="urn:schemas-microsoft-com:vml" xmlns:wp14="http://schemas.microsoft.com/office/word/2010/wordprocessingDrawing" xmlns:wp="http://schemas.openxmlformats.org/drawingml/2006/wordprocessingDrawing" xmlns:w10="urn:schemas-microsoft-com:office:word" xmlns:w="http://schemas.openxmlformats.org/wordprocessingml/2006/main" xmlns:w14="http://schemas.microsoft.com/office/word/2010/wordml" xmlns:w15="http://schemas.microsoft.com/office/word/2012/wordml" xmlns:w16cex="http://schemas.microsoft.com/office/word/2018/wordml/cex" xmlns:w16cid="http://schemas.microsoft.com/office/word/2016/wordml/cid" xmlns:w16="http://schemas.microsoft.com/office/word/2018/wordml" xmlns:w16se="http://schemas.microsoft.com/office/word/2015/wordml/symex" xmlns:wpg="http://schemas.microsoft.com/office/word/2010/wordprocessingGroup" xmlns:wpi="http://schemas.microsoft.com/office/word/2010/wordprocessingInk" xmlns:wne="http://schemas.microsoft.com/office/word/2006/wordml" xmlns:wps="http://schemas.microsoft.com/office/word/2010/wordprocessingShape" mc:Ignorable="w14 w15 w16se w16cid w16 w16cex wp14">
   <w:p>
     <w:pPr>
       <w:pStyle w:val="Footer"/>
@@ -5602,7 +5130,6 @@
         <w:szCs w:val="20"/>
       </w:rPr>
     </w:pPr>
-    <w:bookmarkStart w:id="0" w:name="_GoBack"/>
     <w:r>
       <w:rPr>
         <w:rFonts w:ascii="Times New Roman" w:hAnsi="Times New Roman" w:cs="Times New Roman"/>
@@ -5642,7 +5169,7 @@
         <w:sz w:val="20"/>
         <w:szCs w:val="20"/>
       </w:rPr>
-      <w:t>7/10/17</w:t>
+      <w:t>7/23/20</w:t>
     </w:r>
     <w:r>
       <w:rPr>
@@ -5661,12 +5188,11 @@
       <w:t>.</w:t>
     </w:r>
   </w:p>
-  <w:bookmarkEnd w:id="0"/>
 </w:ftr>
 </file>
 
 <file path=word/footer3.xml><?xml version="1.0" encoding="utf-8"?>
-<w:ftr xmlns:wpc="http://schemas.microsoft.com/office/word/2010/wordprocessingCanvas" xmlns:mo="http://schemas.microsoft.com/office/mac/office/2008/main" xmlns:mc="http://schemas.openxmlformats.org/markup-compatibility/2006" xmlns:mv="urn:schemas-microsoft-com:mac:vml" xmlns:o="urn:schemas-microsoft-com:office:office" xmlns:r="http://schemas.openxmlformats.org/officeDocument/2006/relationships" xmlns:m="http://schemas.openxmlformats.org/officeDocument/2006/math" xmlns:v="urn:schemas-microsoft-com:vml" xmlns:wp14="http://schemas.microsoft.com/office/word/2010/wordprocessingDrawing" xmlns:wp="http://schemas.openxmlformats.org/drawingml/2006/wordprocessingDrawing" xmlns:w10="urn:schemas-microsoft-com:office:word" xmlns:w="http://schemas.openxmlformats.org/wordprocessingml/2006/main" xmlns:w14="http://schemas.microsoft.com/office/word/2010/wordml" xmlns:w15="http://schemas.microsoft.com/office/word/2012/wordml" xmlns:wpg="http://schemas.microsoft.com/office/word/2010/wordprocessingGroup" xmlns:wpi="http://schemas.microsoft.com/office/word/2010/wordprocessingInk" xmlns:wne="http://schemas.microsoft.com/office/word/2006/wordml" xmlns:wps="http://schemas.microsoft.com/office/word/2010/wordprocessingShape" mc:Ignorable="w14 w15 wp14">
+<w:ftr xmlns:wpc="http://schemas.microsoft.com/office/word/2010/wordprocessingCanvas" xmlns:cx="http://schemas.microsoft.com/office/drawing/2014/chartex" xmlns:cx1="http://schemas.microsoft.com/office/drawing/2015/9/8/chartex" xmlns:cx2="http://schemas.microsoft.com/office/drawing/2015/10/21/chartex" xmlns:cx3="http://schemas.microsoft.com/office/drawing/2016/5/9/chartex" xmlns:cx4="http://schemas.microsoft.com/office/drawing/2016/5/10/chartex" xmlns:cx5="http://schemas.microsoft.com/office/drawing/2016/5/11/chartex" xmlns:cx6="http://schemas.microsoft.com/office/drawing/2016/5/12/chartex" xmlns:cx7="http://schemas.microsoft.com/office/drawing/2016/5/13/chartex" xmlns:cx8="http://schemas.microsoft.com/office/drawing/2016/5/14/chartex" xmlns:mc="http://schemas.openxmlformats.org/markup-compatibility/2006" xmlns:aink="http://schemas.microsoft.com/office/drawing/2016/ink" xmlns:am3d="http://schemas.microsoft.com/office/drawing/2017/model3d" xmlns:o="urn:schemas-microsoft-com:office:office" xmlns:r="http://schemas.openxmlformats.org/officeDocument/2006/relationships" xmlns:m="http://schemas.openxmlformats.org/officeDocument/2006/math" xmlns:v="urn:schemas-microsoft-com:vml" xmlns:wp14="http://schemas.microsoft.com/office/word/2010/wordprocessingDrawing" xmlns:wp="http://schemas.openxmlformats.org/drawingml/2006/wordprocessingDrawing" xmlns:w10="urn:schemas-microsoft-com:office:word" xmlns:w="http://schemas.openxmlformats.org/wordprocessingml/2006/main" xmlns:w14="http://schemas.microsoft.com/office/word/2010/wordml" xmlns:w15="http://schemas.microsoft.com/office/word/2012/wordml" xmlns:w16cex="http://schemas.microsoft.com/office/word/2018/wordml/cex" xmlns:w16cid="http://schemas.microsoft.com/office/word/2016/wordml/cid" xmlns:w16="http://schemas.microsoft.com/office/word/2018/wordml" xmlns:w16se="http://schemas.microsoft.com/office/word/2015/wordml/symex" xmlns:wpg="http://schemas.microsoft.com/office/word/2010/wordprocessingGroup" xmlns:wpi="http://schemas.microsoft.com/office/word/2010/wordprocessingInk" xmlns:wne="http://schemas.microsoft.com/office/word/2006/wordml" xmlns:wps="http://schemas.microsoft.com/office/word/2010/wordprocessingShape" mc:Ignorable="w14 w15 w16se w16cid w16 w16cex wp14">
   <w:p>
     <w:pPr>
       <w:pStyle w:val="Footer"/>
@@ -5676,7 +5202,7 @@
 </file>
 
 <file path=word/footnotes.xml><?xml version="1.0" encoding="utf-8"?>
-<w:footnotes xmlns:wpc="http://schemas.microsoft.com/office/word/2010/wordprocessingCanvas" xmlns:mo="http://schemas.microsoft.com/office/mac/office/2008/main" xmlns:mc="http://schemas.openxmlformats.org/markup-compatibility/2006" xmlns:mv="urn:schemas-microsoft-com:mac:vml" xmlns:o="urn:schemas-microsoft-com:office:office" xmlns:r="http://schemas.openxmlformats.org/officeDocument/2006/relationships" xmlns:m="http://schemas.openxmlformats.org/officeDocument/2006/math" xmlns:v="urn:schemas-microsoft-com:vml" xmlns:wp14="http://schemas.microsoft.com/office/word/2010/wordprocessingDrawing" xmlns:wp="http://schemas.openxmlformats.org/drawingml/2006/wordprocessingDrawing" xmlns:w10="urn:schemas-microsoft-com:office:word" xmlns:w="http://schemas.openxmlformats.org/wordprocessingml/2006/main" xmlns:w14="http://schemas.microsoft.com/office/word/2010/wordml" xmlns:w15="http://schemas.microsoft.com/office/word/2012/wordml" xmlns:wpg="http://schemas.microsoft.com/office/word/2010/wordprocessingGroup" xmlns:wpi="http://schemas.microsoft.com/office/word/2010/wordprocessingInk" xmlns:wne="http://schemas.microsoft.com/office/word/2006/wordml" xmlns:wps="http://schemas.microsoft.com/office/word/2010/wordprocessingShape" mc:Ignorable="w14 w15 wp14">
+<w:footnotes xmlns:wpc="http://schemas.microsoft.com/office/word/2010/wordprocessingCanvas" xmlns:cx="http://schemas.microsoft.com/office/drawing/2014/chartex" xmlns:cx1="http://schemas.microsoft.com/office/drawing/2015/9/8/chartex" xmlns:cx2="http://schemas.microsoft.com/office/drawing/2015/10/21/chartex" xmlns:cx3="http://schemas.microsoft.com/office/drawing/2016/5/9/chartex" xmlns:cx4="http://schemas.microsoft.com/office/drawing/2016/5/10/chartex" xmlns:cx5="http://schemas.microsoft.com/office/drawing/2016/5/11/chartex" xmlns:cx6="http://schemas.microsoft.com/office/drawing/2016/5/12/chartex" xmlns:cx7="http://schemas.microsoft.com/office/drawing/2016/5/13/chartex" xmlns:cx8="http://schemas.microsoft.com/office/drawing/2016/5/14/chartex" xmlns:mc="http://schemas.openxmlformats.org/markup-compatibility/2006" xmlns:aink="http://schemas.microsoft.com/office/drawing/2016/ink" xmlns:am3d="http://schemas.microsoft.com/office/drawing/2017/model3d" xmlns:o="urn:schemas-microsoft-com:office:office" xmlns:r="http://schemas.openxmlformats.org/officeDocument/2006/relationships" xmlns:m="http://schemas.openxmlformats.org/officeDocument/2006/math" xmlns:v="urn:schemas-microsoft-com:vml" xmlns:wp14="http://schemas.microsoft.com/office/word/2010/wordprocessingDrawing" xmlns:wp="http://schemas.openxmlformats.org/drawingml/2006/wordprocessingDrawing" xmlns:w10="urn:schemas-microsoft-com:office:word" xmlns:w="http://schemas.openxmlformats.org/wordprocessingml/2006/main" xmlns:w14="http://schemas.microsoft.com/office/word/2010/wordml" xmlns:w15="http://schemas.microsoft.com/office/word/2012/wordml" xmlns:w16cex="http://schemas.microsoft.com/office/word/2018/wordml/cex" xmlns:w16cid="http://schemas.microsoft.com/office/word/2016/wordml/cid" xmlns:w16="http://schemas.microsoft.com/office/word/2018/wordml" xmlns:w16se="http://schemas.microsoft.com/office/word/2015/wordml/symex" xmlns:wpg="http://schemas.microsoft.com/office/word/2010/wordprocessingGroup" xmlns:wpi="http://schemas.microsoft.com/office/word/2010/wordprocessingInk" xmlns:wne="http://schemas.microsoft.com/office/word/2006/wordml" xmlns:wps="http://schemas.microsoft.com/office/word/2010/wordprocessingShape" mc:Ignorable="w14 w15 w16se w16cid w16 w16cex wp14">
   <w:footnote w:type="separator" w:id="-1">
     <w:p>
       <w:r>
@@ -5695,7 +5221,7 @@
 </file>
 
 <file path=word/header1.xml><?xml version="1.0" encoding="utf-8"?>
-<w:hdr xmlns:wpc="http://schemas.microsoft.com/office/word/2010/wordprocessingCanvas" xmlns:mo="http://schemas.microsoft.com/office/mac/office/2008/main" xmlns:mc="http://schemas.openxmlformats.org/markup-compatibility/2006" xmlns:mv="urn:schemas-microsoft-com:mac:vml" xmlns:o="urn:schemas-microsoft-com:office:office" xmlns:r="http://schemas.openxmlformats.org/officeDocument/2006/relationships" xmlns:m="http://schemas.openxmlformats.org/officeDocument/2006/math" xmlns:v="urn:schemas-microsoft-com:vml" xmlns:wp14="http://schemas.microsoft.com/office/word/2010/wordprocessingDrawing" xmlns:wp="http://schemas.openxmlformats.org/drawingml/2006/wordprocessingDrawing" xmlns:w10="urn:schemas-microsoft-com:office:word" xmlns:w="http://schemas.openxmlformats.org/wordprocessingml/2006/main" xmlns:w14="http://schemas.microsoft.com/office/word/2010/wordml" xmlns:w15="http://schemas.microsoft.com/office/word/2012/wordml" xmlns:wpg="http://schemas.microsoft.com/office/word/2010/wordprocessingGroup" xmlns:wpi="http://schemas.microsoft.com/office/word/2010/wordprocessingInk" xmlns:wne="http://schemas.microsoft.com/office/word/2006/wordml" xmlns:wps="http://schemas.microsoft.com/office/word/2010/wordprocessingShape" mc:Ignorable="w14 w15 wp14">
+<w:hdr xmlns:wpc="http://schemas.microsoft.com/office/word/2010/wordprocessingCanvas" xmlns:cx="http://schemas.microsoft.com/office/drawing/2014/chartex" xmlns:cx1="http://schemas.microsoft.com/office/drawing/2015/9/8/chartex" xmlns:cx2="http://schemas.microsoft.com/office/drawing/2015/10/21/chartex" xmlns:cx3="http://schemas.microsoft.com/office/drawing/2016/5/9/chartex" xmlns:cx4="http://schemas.microsoft.com/office/drawing/2016/5/10/chartex" xmlns:cx5="http://schemas.microsoft.com/office/drawing/2016/5/11/chartex" xmlns:cx6="http://schemas.microsoft.com/office/drawing/2016/5/12/chartex" xmlns:cx7="http://schemas.microsoft.com/office/drawing/2016/5/13/chartex" xmlns:cx8="http://schemas.microsoft.com/office/drawing/2016/5/14/chartex" xmlns:mc="http://schemas.openxmlformats.org/markup-compatibility/2006" xmlns:aink="http://schemas.microsoft.com/office/drawing/2016/ink" xmlns:am3d="http://schemas.microsoft.com/office/drawing/2017/model3d" xmlns:o="urn:schemas-microsoft-com:office:office" xmlns:r="http://schemas.openxmlformats.org/officeDocument/2006/relationships" xmlns:m="http://schemas.openxmlformats.org/officeDocument/2006/math" xmlns:v="urn:schemas-microsoft-com:vml" xmlns:wp14="http://schemas.microsoft.com/office/word/2010/wordprocessingDrawing" xmlns:wp="http://schemas.openxmlformats.org/drawingml/2006/wordprocessingDrawing" xmlns:w10="urn:schemas-microsoft-com:office:word" xmlns:w="http://schemas.openxmlformats.org/wordprocessingml/2006/main" xmlns:w14="http://schemas.microsoft.com/office/word/2010/wordml" xmlns:w15="http://schemas.microsoft.com/office/word/2012/wordml" xmlns:w16cex="http://schemas.microsoft.com/office/word/2018/wordml/cex" xmlns:w16cid="http://schemas.microsoft.com/office/word/2016/wordml/cid" xmlns:w16="http://schemas.microsoft.com/office/word/2018/wordml" xmlns:w16se="http://schemas.microsoft.com/office/word/2015/wordml/symex" xmlns:wpg="http://schemas.microsoft.com/office/word/2010/wordprocessingGroup" xmlns:wpi="http://schemas.microsoft.com/office/word/2010/wordprocessingInk" xmlns:wne="http://schemas.microsoft.com/office/word/2006/wordml" xmlns:wps="http://schemas.microsoft.com/office/word/2010/wordprocessingShape" mc:Ignorable="w14 w15 w16se w16cid w16 w16cex wp14">
   <w:p>
     <w:pPr>
       <w:pStyle w:val="Header"/>
@@ -5705,7 +5231,7 @@
 </file>
 
 <file path=word/header2.xml><?xml version="1.0" encoding="utf-8"?>
-<w:hdr xmlns:wpc="http://schemas.microsoft.com/office/word/2010/wordprocessingCanvas" xmlns:mo="http://schemas.microsoft.com/office/mac/office/2008/main" xmlns:mc="http://schemas.openxmlformats.org/markup-compatibility/2006" xmlns:mv="urn:schemas-microsoft-com:mac:vml" xmlns:o="urn:schemas-microsoft-com:office:office" xmlns:r="http://schemas.openxmlformats.org/officeDocument/2006/relationships" xmlns:m="http://schemas.openxmlformats.org/officeDocument/2006/math" xmlns:v="urn:schemas-microsoft-com:vml" xmlns:wp14="http://schemas.microsoft.com/office/word/2010/wordprocessingDrawing" xmlns:wp="http://schemas.openxmlformats.org/drawingml/2006/wordprocessingDrawing" xmlns:w10="urn:schemas-microsoft-com:office:word" xmlns:w="http://schemas.openxmlformats.org/wordprocessingml/2006/main" xmlns:w14="http://schemas.microsoft.com/office/word/2010/wordml" xmlns:w15="http://schemas.microsoft.com/office/word/2012/wordml" xmlns:wpg="http://schemas.microsoft.com/office/word/2010/wordprocessingGroup" xmlns:wpi="http://schemas.microsoft.com/office/word/2010/wordprocessingInk" xmlns:wne="http://schemas.microsoft.com/office/word/2006/wordml" xmlns:wps="http://schemas.microsoft.com/office/word/2010/wordprocessingShape" mc:Ignorable="w14 w15 wp14">
+<w:hdr xmlns:wpc="http://schemas.microsoft.com/office/word/2010/wordprocessingCanvas" xmlns:cx="http://schemas.microsoft.com/office/drawing/2014/chartex" xmlns:cx1="http://schemas.microsoft.com/office/drawing/2015/9/8/chartex" xmlns:cx2="http://schemas.microsoft.com/office/drawing/2015/10/21/chartex" xmlns:cx3="http://schemas.microsoft.com/office/drawing/2016/5/9/chartex" xmlns:cx4="http://schemas.microsoft.com/office/drawing/2016/5/10/chartex" xmlns:cx5="http://schemas.microsoft.com/office/drawing/2016/5/11/chartex" xmlns:cx6="http://schemas.microsoft.com/office/drawing/2016/5/12/chartex" xmlns:cx7="http://schemas.microsoft.com/office/drawing/2016/5/13/chartex" xmlns:cx8="http://schemas.microsoft.com/office/drawing/2016/5/14/chartex" xmlns:mc="http://schemas.openxmlformats.org/markup-compatibility/2006" xmlns:aink="http://schemas.microsoft.com/office/drawing/2016/ink" xmlns:am3d="http://schemas.microsoft.com/office/drawing/2017/model3d" xmlns:o="urn:schemas-microsoft-com:office:office" xmlns:r="http://schemas.openxmlformats.org/officeDocument/2006/relationships" xmlns:m="http://schemas.openxmlformats.org/officeDocument/2006/math" xmlns:v="urn:schemas-microsoft-com:vml" xmlns:wp14="http://schemas.microsoft.com/office/word/2010/wordprocessingDrawing" xmlns:wp="http://schemas.openxmlformats.org/drawingml/2006/wordprocessingDrawing" xmlns:w10="urn:schemas-microsoft-com:office:word" xmlns:w="http://schemas.openxmlformats.org/wordprocessingml/2006/main" xmlns:w14="http://schemas.microsoft.com/office/word/2010/wordml" xmlns:w15="http://schemas.microsoft.com/office/word/2012/wordml" xmlns:w16cex="http://schemas.microsoft.com/office/word/2018/wordml/cex" xmlns:w16cid="http://schemas.microsoft.com/office/word/2016/wordml/cid" xmlns:w16="http://schemas.microsoft.com/office/word/2018/wordml" xmlns:w16se="http://schemas.microsoft.com/office/word/2015/wordml/symex" xmlns:wpg="http://schemas.microsoft.com/office/word/2010/wordprocessingGroup" xmlns:wpi="http://schemas.microsoft.com/office/word/2010/wordprocessingInk" xmlns:wne="http://schemas.microsoft.com/office/word/2006/wordml" xmlns:wps="http://schemas.microsoft.com/office/word/2010/wordprocessingShape" mc:Ignorable="w14 w15 w16se w16cid w16 w16cex wp14">
   <w:p>
     <w:pPr>
       <w:pStyle w:val="Header"/>
@@ -5715,7 +5241,7 @@
 </file>
 
 <file path=word/header3.xml><?xml version="1.0" encoding="utf-8"?>
-<w:hdr xmlns:wpc="http://schemas.microsoft.com/office/word/2010/wordprocessingCanvas" xmlns:mo="http://schemas.microsoft.com/office/mac/office/2008/main" xmlns:mc="http://schemas.openxmlformats.org/markup-compatibility/2006" xmlns:mv="urn:schemas-microsoft-com:mac:vml" xmlns:o="urn:schemas-microsoft-com:office:office" xmlns:r="http://schemas.openxmlformats.org/officeDocument/2006/relationships" xmlns:m="http://schemas.openxmlformats.org/officeDocument/2006/math" xmlns:v="urn:schemas-microsoft-com:vml" xmlns:wp14="http://schemas.microsoft.com/office/word/2010/wordprocessingDrawing" xmlns:wp="http://schemas.openxmlformats.org/drawingml/2006/wordprocessingDrawing" xmlns:w10="urn:schemas-microsoft-com:office:word" xmlns:w="http://schemas.openxmlformats.org/wordprocessingml/2006/main" xmlns:w14="http://schemas.microsoft.com/office/word/2010/wordml" xmlns:w15="http://schemas.microsoft.com/office/word/2012/wordml" xmlns:wpg="http://schemas.microsoft.com/office/word/2010/wordprocessingGroup" xmlns:wpi="http://schemas.microsoft.com/office/word/2010/wordprocessingInk" xmlns:wne="http://schemas.microsoft.com/office/word/2006/wordml" xmlns:wps="http://schemas.microsoft.com/office/word/2010/wordprocessingShape" mc:Ignorable="w14 w15 wp14">
+<w:hdr xmlns:wpc="http://schemas.microsoft.com/office/word/2010/wordprocessingCanvas" xmlns:cx="http://schemas.microsoft.com/office/drawing/2014/chartex" xmlns:cx1="http://schemas.microsoft.com/office/drawing/2015/9/8/chartex" xmlns:cx2="http://schemas.microsoft.com/office/drawing/2015/10/21/chartex" xmlns:cx3="http://schemas.microsoft.com/office/drawing/2016/5/9/chartex" xmlns:cx4="http://schemas.microsoft.com/office/drawing/2016/5/10/chartex" xmlns:cx5="http://schemas.microsoft.com/office/drawing/2016/5/11/chartex" xmlns:cx6="http://schemas.microsoft.com/office/drawing/2016/5/12/chartex" xmlns:cx7="http://schemas.microsoft.com/office/drawing/2016/5/13/chartex" xmlns:cx8="http://schemas.microsoft.com/office/drawing/2016/5/14/chartex" xmlns:mc="http://schemas.openxmlformats.org/markup-compatibility/2006" xmlns:aink="http://schemas.microsoft.com/office/drawing/2016/ink" xmlns:am3d="http://schemas.microsoft.com/office/drawing/2017/model3d" xmlns:o="urn:schemas-microsoft-com:office:office" xmlns:r="http://schemas.openxmlformats.org/officeDocument/2006/relationships" xmlns:m="http://schemas.openxmlformats.org/officeDocument/2006/math" xmlns:v="urn:schemas-microsoft-com:vml" xmlns:wp14="http://schemas.microsoft.com/office/word/2010/wordprocessingDrawing" xmlns:wp="http://schemas.openxmlformats.org/drawingml/2006/wordprocessingDrawing" xmlns:w10="urn:schemas-microsoft-com:office:word" xmlns:w="http://schemas.openxmlformats.org/wordprocessingml/2006/main" xmlns:w14="http://schemas.microsoft.com/office/word/2010/wordml" xmlns:w15="http://schemas.microsoft.com/office/word/2012/wordml" xmlns:w16cex="http://schemas.microsoft.com/office/word/2018/wordml/cex" xmlns:w16cid="http://schemas.microsoft.com/office/word/2016/wordml/cid" xmlns:w16="http://schemas.microsoft.com/office/word/2018/wordml" xmlns:w16se="http://schemas.microsoft.com/office/word/2015/wordml/symex" xmlns:wpg="http://schemas.microsoft.com/office/word/2010/wordprocessingGroup" xmlns:wpi="http://schemas.microsoft.com/office/word/2010/wordprocessingInk" xmlns:wne="http://schemas.microsoft.com/office/word/2006/wordml" xmlns:wps="http://schemas.microsoft.com/office/word/2010/wordprocessingShape" mc:Ignorable="w14 w15 w16se w16cid w16 w16cex wp14">
   <w:p>
     <w:pPr>
       <w:pStyle w:val="Header"/>
@@ -5725,8 +5251,8 @@
 </file>
 
 <file path=word/numbering.xml><?xml version="1.0" encoding="utf-8"?>
-<w:numbering xmlns:wpc="http://schemas.microsoft.com/office/word/2010/wordprocessingCanvas" xmlns:mo="http://schemas.microsoft.com/office/mac/office/2008/main" xmlns:mc="http://schemas.openxmlformats.org/markup-compatibility/2006" xmlns:mv="urn:schemas-microsoft-com:mac:vml" xmlns:o="urn:schemas-microsoft-com:office:office" xmlns:r="http://schemas.openxmlformats.org/officeDocument/2006/relationships" xmlns:m="http://schemas.openxmlformats.org/officeDocument/2006/math" xmlns:v="urn:schemas-microsoft-com:vml" xmlns:wp14="http://schemas.microsoft.com/office/word/2010/wordprocessingDrawing" xmlns:wp="http://schemas.openxmlformats.org/drawingml/2006/wordprocessingDrawing" xmlns:w10="urn:schemas-microsoft-com:office:word" xmlns:w="http://schemas.openxmlformats.org/wordprocessingml/2006/main" xmlns:w14="http://schemas.microsoft.com/office/word/2010/wordml" xmlns:w15="http://schemas.microsoft.com/office/word/2012/wordml" xmlns:wpg="http://schemas.microsoft.com/office/word/2010/wordprocessingGroup" xmlns:wpi="http://schemas.microsoft.com/office/word/2010/wordprocessingInk" xmlns:wne="http://schemas.microsoft.com/office/word/2006/wordml" xmlns:wps="http://schemas.microsoft.com/office/word/2010/wordprocessingShape" mc:Ignorable="w14 w15 wp14">
-  <w:abstractNum w:abstractNumId="0">
+<w:numbering xmlns:wpc="http://schemas.microsoft.com/office/word/2010/wordprocessingCanvas" xmlns:cx="http://schemas.microsoft.com/office/drawing/2014/chartex" xmlns:cx1="http://schemas.microsoft.com/office/drawing/2015/9/8/chartex" xmlns:cx2="http://schemas.microsoft.com/office/drawing/2015/10/21/chartex" xmlns:cx3="http://schemas.microsoft.com/office/drawing/2016/5/9/chartex" xmlns:cx4="http://schemas.microsoft.com/office/drawing/2016/5/10/chartex" xmlns:cx5="http://schemas.microsoft.com/office/drawing/2016/5/11/chartex" xmlns:cx6="http://schemas.microsoft.com/office/drawing/2016/5/12/chartex" xmlns:cx7="http://schemas.microsoft.com/office/drawing/2016/5/13/chartex" xmlns:cx8="http://schemas.microsoft.com/office/drawing/2016/5/14/chartex" xmlns:mc="http://schemas.openxmlformats.org/markup-compatibility/2006" xmlns:aink="http://schemas.microsoft.com/office/drawing/2016/ink" xmlns:am3d="http://schemas.microsoft.com/office/drawing/2017/model3d" xmlns:o="urn:schemas-microsoft-com:office:office" xmlns:r="http://schemas.openxmlformats.org/officeDocument/2006/relationships" xmlns:m="http://schemas.openxmlformats.org/officeDocument/2006/math" xmlns:v="urn:schemas-microsoft-com:vml" xmlns:wp14="http://schemas.microsoft.com/office/word/2010/wordprocessingDrawing" xmlns:wp="http://schemas.openxmlformats.org/drawingml/2006/wordprocessingDrawing" xmlns:w10="urn:schemas-microsoft-com:office:word" xmlns:w="http://schemas.openxmlformats.org/wordprocessingml/2006/main" xmlns:w14="http://schemas.microsoft.com/office/word/2010/wordml" xmlns:w15="http://schemas.microsoft.com/office/word/2012/wordml" xmlns:w16cex="http://schemas.microsoft.com/office/word/2018/wordml/cex" xmlns:w16cid="http://schemas.microsoft.com/office/word/2016/wordml/cid" xmlns:w16="http://schemas.microsoft.com/office/word/2018/wordml" xmlns:w16se="http://schemas.microsoft.com/office/word/2015/wordml/symex" xmlns:wpg="http://schemas.microsoft.com/office/word/2010/wordprocessingGroup" xmlns:wpi="http://schemas.microsoft.com/office/word/2010/wordprocessingInk" xmlns:wne="http://schemas.microsoft.com/office/word/2006/wordml" xmlns:wps="http://schemas.microsoft.com/office/word/2010/wordprocessingShape" mc:Ignorable="w14 w15 w16se w16cid w16 w16cex wp14">
+  <w:abstractNum w:abstractNumId="0" w15:restartNumberingAfterBreak="0">
     <w:nsid w:val="0A870946"/>
     <w:multiLevelType w:val="hybridMultilevel"/>
     <w:tmpl w:val="EFCC17A2"/>
@@ -5839,7 +5365,7 @@
       </w:rPr>
     </w:lvl>
   </w:abstractNum>
-  <w:abstractNum w:abstractNumId="1">
+  <w:abstractNum w:abstractNumId="1" w15:restartNumberingAfterBreak="0">
     <w:nsid w:val="17BF25B0"/>
     <w:multiLevelType w:val="hybridMultilevel"/>
     <w:tmpl w:val="FFD42A2E"/>
@@ -5952,7 +5478,7 @@
       </w:rPr>
     </w:lvl>
   </w:abstractNum>
-  <w:abstractNum w:abstractNumId="2">
+  <w:abstractNum w:abstractNumId="2" w15:restartNumberingAfterBreak="0">
     <w:nsid w:val="1B5C56F2"/>
     <w:multiLevelType w:val="hybridMultilevel"/>
     <w:tmpl w:val="8E44629E"/>
@@ -6065,7 +5591,7 @@
       </w:rPr>
     </w:lvl>
   </w:abstractNum>
-  <w:abstractNum w:abstractNumId="3">
+  <w:abstractNum w:abstractNumId="3" w15:restartNumberingAfterBreak="0">
     <w:nsid w:val="2A746459"/>
     <w:multiLevelType w:val="hybridMultilevel"/>
     <w:tmpl w:val="F70C1E16"/>
@@ -6178,7 +5704,7 @@
       </w:rPr>
     </w:lvl>
   </w:abstractNum>
-  <w:abstractNum w:abstractNumId="4">
+  <w:abstractNum w:abstractNumId="4" w15:restartNumberingAfterBreak="0">
     <w:nsid w:val="2E7F7D7E"/>
     <w:multiLevelType w:val="hybridMultilevel"/>
     <w:tmpl w:val="4FE45FAE"/>
@@ -6310,7 +5836,7 @@
 </file>
 
 <file path=word/styles.xml><?xml version="1.0" encoding="utf-8"?>
-<w:styles xmlns:mc="http://schemas.openxmlformats.org/markup-compatibility/2006" xmlns:r="http://schemas.openxmlformats.org/officeDocument/2006/relationships" xmlns:w="http://schemas.openxmlformats.org/wordprocessingml/2006/main" xmlns:w14="http://schemas.microsoft.com/office/word/2010/wordml" xmlns:w15="http://schemas.microsoft.com/office/word/2012/wordml" mc:Ignorable="w14 w15">
+<w:styles xmlns:mc="http://schemas.openxmlformats.org/markup-compatibility/2006" xmlns:r="http://schemas.openxmlformats.org/officeDocument/2006/relationships" xmlns:w="http://schemas.openxmlformats.org/wordprocessingml/2006/main" xmlns:w14="http://schemas.microsoft.com/office/word/2010/wordml" xmlns:w15="http://schemas.microsoft.com/office/word/2012/wordml" xmlns:w16cex="http://schemas.microsoft.com/office/word/2018/wordml/cex" xmlns:w16cid="http://schemas.microsoft.com/office/word/2016/wordml/cid" xmlns:w16="http://schemas.microsoft.com/office/word/2018/wordml" xmlns:w16se="http://schemas.microsoft.com/office/word/2015/wordml/symex" mc:Ignorable="w14 w15 w16se w16cid w16 w16cex">
   <w:docDefaults>
     <w:rPrDefault>
       <w:rPr>
@@ -6322,7 +5848,7 @@
     </w:rPrDefault>
     <w:pPrDefault/>
   </w:docDefaults>
-  <w:latentStyles w:defLockedState="0" w:defUIPriority="99" w:defSemiHidden="0" w:defUnhideWhenUsed="0" w:defQFormat="0" w:count="382">
+  <w:latentStyles w:defLockedState="0" w:defUIPriority="99" w:defSemiHidden="0" w:defUnhideWhenUsed="0" w:defQFormat="0" w:count="376">
     <w:lsdException w:name="Normal" w:uiPriority="0" w:qFormat="1"/>
     <w:lsdException w:name="heading 1" w:uiPriority="9" w:qFormat="1"/>
     <w:lsdException w:name="heading 2" w:semiHidden="1" w:uiPriority="9" w:unhideWhenUsed="1" w:qFormat="1"/>
@@ -6479,15 +6005,6 @@
     <w:lsdException w:name="Balloon Text" w:semiHidden="1" w:unhideWhenUsed="1"/>
     <w:lsdException w:name="Table Grid" w:uiPriority="59"/>
     <w:lsdException w:name="Table Theme" w:semiHidden="1" w:unhideWhenUsed="1"/>
-    <w:lsdException w:name="Note Level 1" w:semiHidden="1" w:unhideWhenUsed="1"/>
-    <w:lsdException w:name="Note Level 2" w:semiHidden="1" w:unhideWhenUsed="1"/>
-    <w:lsdException w:name="Note Level 3" w:semiHidden="1" w:unhideWhenUsed="1"/>
-    <w:lsdException w:name="Note Level 4" w:semiHidden="1" w:unhideWhenUsed="1"/>
-    <w:lsdException w:name="Note Level 5" w:semiHidden="1" w:unhideWhenUsed="1"/>
-    <w:lsdException w:name="Note Level 6" w:semiHidden="1" w:unhideWhenUsed="1"/>
-    <w:lsdException w:name="Note Level 7" w:semiHidden="1" w:unhideWhenUsed="1"/>
-    <w:lsdException w:name="Note Level 8" w:semiHidden="1" w:unhideWhenUsed="1"/>
-    <w:lsdException w:name="Note Level 9" w:semiHidden="1" w:unhideWhenUsed="1"/>
     <w:lsdException w:name="Placeholder Text" w:semiHidden="1"/>
     <w:lsdException w:name="No Spacing" w:uiPriority="1" w:qFormat="1"/>
     <w:lsdException w:name="Light Shading" w:uiPriority="60"/>
@@ -6787,19 +6304,12 @@
     <w:tblPr>
       <w:tblStyleRowBandSize w:val="1"/>
       <w:tblStyleColBandSize w:val="1"/>
-      <w:tblInd w:w="0" w:type="dxa"/>
       <w:tblBorders>
         <w:top w:val="single" w:sz="8" w:space="0" w:color="000000" w:themeColor="text1"/>
         <w:left w:val="single" w:sz="8" w:space="0" w:color="000000" w:themeColor="text1"/>
         <w:bottom w:val="single" w:sz="8" w:space="0" w:color="000000" w:themeColor="text1"/>
         <w:right w:val="single" w:sz="8" w:space="0" w:color="000000" w:themeColor="text1"/>
       </w:tblBorders>
-      <w:tblCellMar>
-        <w:top w:w="0" w:type="dxa"/>
-        <w:left w:w="108" w:type="dxa"/>
-        <w:bottom w:w="0" w:type="dxa"/>
-        <w:right w:w="108" w:type="dxa"/>
-      </w:tblCellMar>
     </w:tblPr>
     <w:tblStylePr w:type="firstRow">
       <w:pPr>
@@ -6878,6 +6388,33 @@
       <w:ind w:left="720"/>
       <w:contextualSpacing/>
     </w:pPr>
+  </w:style>
+  <w:style w:type="paragraph" w:styleId="BalloonText">
+    <w:name w:val="Balloon Text"/>
+    <w:basedOn w:val="Normal"/>
+    <w:link w:val="BalloonTextChar"/>
+    <w:uiPriority w:val="99"/>
+    <w:semiHidden/>
+    <w:unhideWhenUsed/>
+    <w:rsid w:val="00FB7C54"/>
+    <w:rPr>
+      <w:rFonts w:ascii="Times New Roman" w:hAnsi="Times New Roman" w:cs="Times New Roman"/>
+      <w:sz w:val="18"/>
+      <w:szCs w:val="18"/>
+    </w:rPr>
+  </w:style>
+  <w:style w:type="character" w:customStyle="1" w:styleId="BalloonTextChar">
+    <w:name w:val="Balloon Text Char"/>
+    <w:basedOn w:val="DefaultParagraphFont"/>
+    <w:link w:val="BalloonText"/>
+    <w:uiPriority w:val="99"/>
+    <w:semiHidden/>
+    <w:rsid w:val="00FB7C54"/>
+    <w:rPr>
+      <w:rFonts w:ascii="Times New Roman" w:hAnsi="Times New Roman" w:cs="Times New Roman"/>
+      <w:sz w:val="18"/>
+      <w:szCs w:val="18"/>
+    </w:rPr>
   </w:style>
 </w:styles>
 </file>

</xml_diff>